<commit_message>
Update till 24th Jan
</commit_message>
<xml_diff>
--- a/Java/Theory/7. Get Input from Users (Scanner).docx
+++ b/Java/Theory/7. Get Input from Users (Scanner).docx
@@ -568,382 +568,778 @@
           <w:sz w:val="32"/>
         </w:rPr>
       </w:pPr>
+      <w:r>
+        <w:rPr>
+          <w:b/>
+          <w:sz w:val="32"/>
+        </w:rPr>
+        <w:t>Example:</w:t>
+      </w:r>
+    </w:p>
+    <w:p>
+      <w:pPr>
+        <w:rPr>
+          <w:sz w:val="24"/>
+        </w:rPr>
+      </w:pPr>
+      <w:r>
+        <w:rPr>
+          <w:sz w:val="24"/>
+        </w:rPr>
+        <w:t xml:space="preserve">import </w:t>
+      </w:r>
+      <w:proofErr w:type="spellStart"/>
+      <w:proofErr w:type="gramStart"/>
+      <w:r>
+        <w:rPr>
+          <w:sz w:val="24"/>
+        </w:rPr>
+        <w:t>java.util</w:t>
+      </w:r>
+      <w:proofErr w:type="gramEnd"/>
+      <w:r>
+        <w:rPr>
+          <w:sz w:val="24"/>
+        </w:rPr>
+        <w:t>.Scanner</w:t>
+      </w:r>
+      <w:proofErr w:type="spellEnd"/>
+      <w:r>
+        <w:rPr>
+          <w:sz w:val="24"/>
+        </w:rPr>
+        <w:t>;</w:t>
+      </w:r>
+    </w:p>
+    <w:p>
+      <w:pPr>
+        <w:rPr>
+          <w:sz w:val="24"/>
+        </w:rPr>
+      </w:pPr>
+      <w:r>
+        <w:rPr>
+          <w:sz w:val="24"/>
+        </w:rPr>
+        <w:t>public class Main {</w:t>
+      </w:r>
+    </w:p>
+    <w:p>
+      <w:pPr>
+        <w:rPr>
+          <w:sz w:val="24"/>
+        </w:rPr>
+      </w:pPr>
+      <w:r>
+        <w:rPr>
+          <w:sz w:val="24"/>
+        </w:rPr>
+        <w:t xml:space="preserve">  public static void main(</w:t>
+      </w:r>
+      <w:proofErr w:type="gramStart"/>
+      <w:r>
+        <w:rPr>
+          <w:sz w:val="24"/>
+        </w:rPr>
+        <w:t>String[</w:t>
+      </w:r>
+      <w:proofErr w:type="gramEnd"/>
+      <w:r>
+        <w:rPr>
+          <w:sz w:val="24"/>
+        </w:rPr>
+        <w:t xml:space="preserve">] </w:t>
+      </w:r>
+      <w:proofErr w:type="spellStart"/>
+      <w:r>
+        <w:rPr>
+          <w:sz w:val="24"/>
+        </w:rPr>
+        <w:t>args</w:t>
+      </w:r>
+      <w:proofErr w:type="spellEnd"/>
+      <w:r>
+        <w:rPr>
+          <w:sz w:val="24"/>
+        </w:rPr>
+        <w:t xml:space="preserve">) {    </w:t>
+      </w:r>
+    </w:p>
+    <w:p>
+      <w:pPr>
+        <w:rPr>
+          <w:sz w:val="24"/>
+        </w:rPr>
+      </w:pPr>
+      <w:r>
+        <w:rPr>
+          <w:sz w:val="24"/>
+        </w:rPr>
+        <w:t xml:space="preserve">    Scanner input = new Scanner(System.in);</w:t>
+      </w:r>
+    </w:p>
+    <w:p>
+      <w:pPr>
+        <w:rPr>
+          <w:sz w:val="24"/>
+        </w:rPr>
+      </w:pPr>
+      <w:r>
+        <w:rPr>
+          <w:sz w:val="24"/>
+        </w:rPr>
+        <w:t xml:space="preserve">    </w:t>
+      </w:r>
+      <w:proofErr w:type="spellStart"/>
+      <w:r>
+        <w:rPr>
+          <w:sz w:val="24"/>
+        </w:rPr>
+        <w:t>System.out.println</w:t>
+      </w:r>
+      <w:proofErr w:type="spellEnd"/>
+      <w:r>
+        <w:rPr>
+          <w:sz w:val="24"/>
+        </w:rPr>
+        <w:t xml:space="preserve">("Enter your </w:t>
+      </w:r>
+      <w:proofErr w:type="gramStart"/>
+      <w:r>
+        <w:rPr>
+          <w:sz w:val="24"/>
+        </w:rPr>
+        <w:t>Age:-</w:t>
+      </w:r>
+      <w:proofErr w:type="gramEnd"/>
+      <w:r>
+        <w:rPr>
+          <w:sz w:val="24"/>
+        </w:rPr>
+        <w:t>");</w:t>
+      </w:r>
+    </w:p>
+    <w:p>
+      <w:pPr>
+        <w:rPr>
+          <w:sz w:val="24"/>
+        </w:rPr>
+      </w:pPr>
+      <w:r>
+        <w:rPr>
+          <w:sz w:val="24"/>
+        </w:rPr>
+        <w:t xml:space="preserve">    </w:t>
+      </w:r>
+      <w:proofErr w:type="spellStart"/>
+      <w:r>
+        <w:rPr>
+          <w:sz w:val="24"/>
+        </w:rPr>
+        <w:t>int</w:t>
+      </w:r>
+      <w:proofErr w:type="spellEnd"/>
+      <w:r>
+        <w:rPr>
+          <w:sz w:val="24"/>
+        </w:rPr>
+        <w:t xml:space="preserve"> age = </w:t>
+      </w:r>
+      <w:proofErr w:type="spellStart"/>
+      <w:proofErr w:type="gramStart"/>
+      <w:r>
+        <w:rPr>
+          <w:sz w:val="24"/>
+        </w:rPr>
+        <w:t>input.nextInt</w:t>
+      </w:r>
+      <w:proofErr w:type="spellEnd"/>
+      <w:proofErr w:type="gramEnd"/>
+      <w:r>
+        <w:rPr>
+          <w:sz w:val="24"/>
+        </w:rPr>
+        <w:t>();</w:t>
+      </w:r>
+    </w:p>
+    <w:p>
+      <w:pPr>
+        <w:rPr>
+          <w:sz w:val="24"/>
+        </w:rPr>
+      </w:pPr>
+    </w:p>
+    <w:p>
+      <w:pPr>
+        <w:rPr>
+          <w:sz w:val="24"/>
+        </w:rPr>
+      </w:pPr>
+      <w:r>
+        <w:rPr>
+          <w:sz w:val="24"/>
+        </w:rPr>
+        <w:t xml:space="preserve">    if(age&gt;=18)</w:t>
+      </w:r>
+    </w:p>
+    <w:p>
+      <w:pPr>
+        <w:rPr>
+          <w:sz w:val="24"/>
+        </w:rPr>
+      </w:pPr>
+      <w:r>
+        <w:rPr>
+          <w:sz w:val="24"/>
+        </w:rPr>
+        <w:t xml:space="preserve">      </w:t>
+      </w:r>
+      <w:proofErr w:type="spellStart"/>
+      <w:r>
+        <w:rPr>
+          <w:sz w:val="24"/>
+        </w:rPr>
+        <w:t>System.out.println</w:t>
+      </w:r>
+      <w:proofErr w:type="spellEnd"/>
+      <w:r>
+        <w:rPr>
+          <w:sz w:val="24"/>
+        </w:rPr>
+        <w:t>("You're an adult");</w:t>
+      </w:r>
+    </w:p>
+    <w:p>
+      <w:pPr>
+        <w:rPr>
+          <w:sz w:val="24"/>
+        </w:rPr>
+      </w:pPr>
+      <w:r>
+        <w:rPr>
+          <w:sz w:val="24"/>
+        </w:rPr>
+        <w:t xml:space="preserve">    else if(age&gt;10&amp;&amp;age&lt;15)</w:t>
+      </w:r>
+    </w:p>
+    <w:p>
+      <w:pPr>
+        <w:rPr>
+          <w:sz w:val="24"/>
+        </w:rPr>
+      </w:pPr>
+      <w:r>
+        <w:rPr>
+          <w:sz w:val="24"/>
+        </w:rPr>
+        <w:t xml:space="preserve">      </w:t>
+      </w:r>
+      <w:proofErr w:type="spellStart"/>
+      <w:r>
+        <w:rPr>
+          <w:sz w:val="24"/>
+        </w:rPr>
+        <w:t>System.out.println</w:t>
+      </w:r>
+      <w:proofErr w:type="spellEnd"/>
+      <w:r>
+        <w:rPr>
+          <w:sz w:val="24"/>
+        </w:rPr>
+        <w:t>("You're Teenage");</w:t>
+      </w:r>
+    </w:p>
+    <w:p>
+      <w:pPr>
+        <w:rPr>
+          <w:sz w:val="24"/>
+        </w:rPr>
+      </w:pPr>
+      <w:r>
+        <w:rPr>
+          <w:sz w:val="24"/>
+        </w:rPr>
+        <w:t xml:space="preserve">    else</w:t>
+      </w:r>
+    </w:p>
+    <w:p>
+      <w:pPr>
+        <w:rPr>
+          <w:sz w:val="24"/>
+        </w:rPr>
+      </w:pPr>
+      <w:r>
+        <w:rPr>
+          <w:sz w:val="24"/>
+        </w:rPr>
+        <w:t xml:space="preserve">      </w:t>
+      </w:r>
+      <w:proofErr w:type="spellStart"/>
+      <w:r>
+        <w:rPr>
+          <w:sz w:val="24"/>
+        </w:rPr>
+        <w:t>System.out.println</w:t>
+      </w:r>
+      <w:proofErr w:type="spellEnd"/>
+      <w:r>
+        <w:rPr>
+          <w:sz w:val="24"/>
+        </w:rPr>
+        <w:t>("You're Minor");</w:t>
+      </w:r>
+    </w:p>
+    <w:p>
+      <w:pPr>
+        <w:rPr>
+          <w:sz w:val="24"/>
+        </w:rPr>
+      </w:pPr>
+      <w:r>
+        <w:rPr>
+          <w:sz w:val="24"/>
+        </w:rPr>
+        <w:t xml:space="preserve">      </w:t>
+      </w:r>
+    </w:p>
+    <w:p>
+      <w:pPr>
+        <w:rPr>
+          <w:sz w:val="24"/>
+        </w:rPr>
+      </w:pPr>
+      <w:r>
+        <w:rPr>
+          <w:sz w:val="24"/>
+        </w:rPr>
+        <w:t xml:space="preserve">  }</w:t>
+      </w:r>
+    </w:p>
+    <w:p>
+      <w:pPr>
+        <w:rPr>
+          <w:sz w:val="24"/>
+        </w:rPr>
+      </w:pPr>
+      <w:r>
+        <w:rPr>
+          <w:sz w:val="24"/>
+        </w:rPr>
+        <w:t>}</w:t>
+      </w:r>
+    </w:p>
+    <w:p>
+      <w:pPr>
+        <w:rPr>
+          <w:b/>
+          <w:sz w:val="32"/>
+        </w:rPr>
+      </w:pPr>
+    </w:p>
+    <w:p>
+      <w:pPr>
+        <w:rPr>
+          <w:b/>
+          <w:sz w:val="36"/>
+        </w:rPr>
+      </w:pPr>
+      <w:r>
+        <w:rPr>
+          <w:b/>
+          <w:sz w:val="36"/>
+        </w:rPr>
+        <w:t xml:space="preserve">For Loop with User </w:t>
+      </w:r>
+      <w:proofErr w:type="gramStart"/>
+      <w:r>
+        <w:rPr>
+          <w:b/>
+          <w:sz w:val="36"/>
+        </w:rPr>
+        <w:t>Input:-</w:t>
+      </w:r>
+      <w:proofErr w:type="gramEnd"/>
+    </w:p>
+    <w:p>
+      <w:pPr>
+        <w:rPr>
+          <w:b/>
+          <w:sz w:val="32"/>
+        </w:rPr>
+      </w:pPr>
+      <w:r>
+        <w:rPr>
+          <w:b/>
+          <w:sz w:val="32"/>
+        </w:rPr>
+        <w:t>Example:</w:t>
+      </w:r>
+    </w:p>
+    <w:p>
+      <w:pPr>
+        <w:rPr>
+          <w:sz w:val="24"/>
+        </w:rPr>
+      </w:pPr>
+      <w:r>
+        <w:rPr>
+          <w:sz w:val="24"/>
+        </w:rPr>
+        <w:t xml:space="preserve">import </w:t>
+      </w:r>
+      <w:proofErr w:type="spellStart"/>
+      <w:proofErr w:type="gramStart"/>
+      <w:r>
+        <w:rPr>
+          <w:sz w:val="24"/>
+        </w:rPr>
+        <w:t>java.util</w:t>
+      </w:r>
+      <w:proofErr w:type="gramEnd"/>
+      <w:r>
+        <w:rPr>
+          <w:sz w:val="24"/>
+        </w:rPr>
+        <w:t>.Scanner</w:t>
+      </w:r>
+      <w:proofErr w:type="spellEnd"/>
+      <w:r>
+        <w:rPr>
+          <w:sz w:val="24"/>
+        </w:rPr>
+        <w:t>;</w:t>
+      </w:r>
+    </w:p>
+    <w:p>
+      <w:pPr>
+        <w:rPr>
+          <w:sz w:val="24"/>
+        </w:rPr>
+      </w:pPr>
+      <w:r>
+        <w:rPr>
+          <w:sz w:val="24"/>
+        </w:rPr>
+        <w:t>public class Main {</w:t>
+      </w:r>
+    </w:p>
+    <w:p>
+      <w:pPr>
+        <w:rPr>
+          <w:sz w:val="24"/>
+        </w:rPr>
+      </w:pPr>
+      <w:r>
+        <w:rPr>
+          <w:sz w:val="24"/>
+        </w:rPr>
+        <w:t xml:space="preserve">  // main Method</w:t>
+      </w:r>
+    </w:p>
+    <w:p>
+      <w:pPr>
+        <w:rPr>
+          <w:sz w:val="24"/>
+        </w:rPr>
+      </w:pPr>
+      <w:r>
+        <w:rPr>
+          <w:sz w:val="24"/>
+        </w:rPr>
+        <w:t xml:space="preserve">  public static void main(</w:t>
+      </w:r>
+      <w:proofErr w:type="gramStart"/>
+      <w:r>
+        <w:rPr>
+          <w:sz w:val="24"/>
+        </w:rPr>
+        <w:t>String[</w:t>
+      </w:r>
+      <w:proofErr w:type="gramEnd"/>
+      <w:r>
+        <w:rPr>
+          <w:sz w:val="24"/>
+        </w:rPr>
+        <w:t xml:space="preserve">] </w:t>
+      </w:r>
+      <w:proofErr w:type="spellStart"/>
+      <w:r>
+        <w:rPr>
+          <w:sz w:val="24"/>
+        </w:rPr>
+        <w:t>args</w:t>
+      </w:r>
+      <w:proofErr w:type="spellEnd"/>
+      <w:r>
+        <w:rPr>
+          <w:sz w:val="24"/>
+        </w:rPr>
+        <w:t>) {</w:t>
+      </w:r>
+    </w:p>
+    <w:p>
+      <w:pPr>
+        <w:rPr>
+          <w:sz w:val="24"/>
+        </w:rPr>
+      </w:pPr>
+      <w:r>
+        <w:rPr>
+          <w:sz w:val="24"/>
+        </w:rPr>
+        <w:t xml:space="preserve">    Scanner input = new Scanner(System.in);</w:t>
+      </w:r>
+    </w:p>
+    <w:p>
+      <w:pPr>
+        <w:rPr>
+          <w:sz w:val="24"/>
+        </w:rPr>
+      </w:pPr>
+      <w:r>
+        <w:rPr>
+          <w:sz w:val="24"/>
+        </w:rPr>
+        <w:t xml:space="preserve">    </w:t>
+      </w:r>
+      <w:proofErr w:type="spellStart"/>
+      <w:r>
+        <w:rPr>
+          <w:sz w:val="24"/>
+        </w:rPr>
+        <w:t>int</w:t>
+      </w:r>
+      <w:proofErr w:type="spellEnd"/>
+      <w:r>
+        <w:rPr>
+          <w:sz w:val="24"/>
+        </w:rPr>
+        <w:t xml:space="preserve"> </w:t>
+      </w:r>
+      <w:proofErr w:type="spellStart"/>
+      <w:r>
+        <w:rPr>
+          <w:sz w:val="24"/>
+        </w:rPr>
+        <w:t>userValue</w:t>
+      </w:r>
+      <w:proofErr w:type="spellEnd"/>
+      <w:r>
+        <w:rPr>
+          <w:sz w:val="24"/>
+        </w:rPr>
+        <w:t xml:space="preserve"> = </w:t>
+      </w:r>
+      <w:proofErr w:type="spellStart"/>
+      <w:proofErr w:type="gramStart"/>
+      <w:r>
+        <w:rPr>
+          <w:sz w:val="24"/>
+        </w:rPr>
+        <w:t>input.nextInt</w:t>
+      </w:r>
+      <w:proofErr w:type="spellEnd"/>
+      <w:proofErr w:type="gramEnd"/>
+      <w:r>
+        <w:rPr>
+          <w:sz w:val="24"/>
+        </w:rPr>
+        <w:t>();</w:t>
+      </w:r>
+    </w:p>
+    <w:p>
+      <w:pPr>
+        <w:rPr>
+          <w:sz w:val="24"/>
+        </w:rPr>
+      </w:pPr>
+      <w:r>
+        <w:rPr>
+          <w:sz w:val="24"/>
+        </w:rPr>
+        <w:t xml:space="preserve">    for (</w:t>
+      </w:r>
+      <w:proofErr w:type="spellStart"/>
+      <w:r>
+        <w:rPr>
+          <w:sz w:val="24"/>
+        </w:rPr>
+        <w:t>int</w:t>
+      </w:r>
+      <w:proofErr w:type="spellEnd"/>
+      <w:r>
+        <w:rPr>
+          <w:sz w:val="24"/>
+        </w:rPr>
+        <w:t xml:space="preserve"> </w:t>
+      </w:r>
+      <w:proofErr w:type="spellStart"/>
+      <w:r>
+        <w:rPr>
+          <w:sz w:val="24"/>
+        </w:rPr>
+        <w:t>i</w:t>
+      </w:r>
+      <w:proofErr w:type="spellEnd"/>
+      <w:r>
+        <w:rPr>
+          <w:sz w:val="24"/>
+        </w:rPr>
+        <w:t xml:space="preserve"> = </w:t>
+      </w:r>
+      <w:proofErr w:type="spellStart"/>
+      <w:r>
+        <w:rPr>
+          <w:sz w:val="24"/>
+        </w:rPr>
+        <w:t>userValue</w:t>
+      </w:r>
+      <w:proofErr w:type="spellEnd"/>
+      <w:r>
+        <w:rPr>
+          <w:sz w:val="24"/>
+        </w:rPr>
+        <w:t xml:space="preserve">; </w:t>
+      </w:r>
+      <w:proofErr w:type="spellStart"/>
+      <w:r>
+        <w:rPr>
+          <w:sz w:val="24"/>
+        </w:rPr>
+        <w:t>i</w:t>
+      </w:r>
+      <w:proofErr w:type="spellEnd"/>
+      <w:r>
+        <w:rPr>
+          <w:sz w:val="24"/>
+        </w:rPr>
+        <w:t xml:space="preserve"> &gt; 0; </w:t>
+      </w:r>
+      <w:proofErr w:type="spellStart"/>
+      <w:r>
+        <w:rPr>
+          <w:sz w:val="24"/>
+        </w:rPr>
+        <w:t>i</w:t>
+      </w:r>
+      <w:proofErr w:type="spellEnd"/>
+      <w:r>
+        <w:rPr>
+          <w:sz w:val="24"/>
+        </w:rPr>
+        <w:t>--) {</w:t>
+      </w:r>
+    </w:p>
+    <w:p>
+      <w:pPr>
+        <w:rPr>
+          <w:sz w:val="24"/>
+        </w:rPr>
+      </w:pPr>
+      <w:r>
+        <w:rPr>
+          <w:sz w:val="24"/>
+        </w:rPr>
+        <w:lastRenderedPageBreak/>
+        <w:t xml:space="preserve">      </w:t>
+      </w:r>
+      <w:proofErr w:type="spellStart"/>
+      <w:r>
+        <w:rPr>
+          <w:sz w:val="24"/>
+        </w:rPr>
+        <w:t>System.out.println</w:t>
+      </w:r>
+      <w:proofErr w:type="spellEnd"/>
+      <w:r>
+        <w:rPr>
+          <w:sz w:val="24"/>
+        </w:rPr>
+        <w:t>(</w:t>
+      </w:r>
+      <w:proofErr w:type="spellStart"/>
+      <w:r>
+        <w:rPr>
+          <w:sz w:val="24"/>
+        </w:rPr>
+        <w:t>i</w:t>
+      </w:r>
+      <w:proofErr w:type="spellEnd"/>
+      <w:r>
+        <w:rPr>
+          <w:sz w:val="24"/>
+        </w:rPr>
+        <w:t>);</w:t>
+      </w:r>
+    </w:p>
+    <w:p>
+      <w:pPr>
+        <w:rPr>
+          <w:sz w:val="24"/>
+        </w:rPr>
+      </w:pPr>
+      <w:r>
+        <w:rPr>
+          <w:sz w:val="24"/>
+        </w:rPr>
+        <w:t xml:space="preserve">    }</w:t>
+      </w:r>
+    </w:p>
+    <w:p>
+      <w:pPr>
+        <w:rPr>
+          <w:sz w:val="24"/>
+        </w:rPr>
+      </w:pPr>
+      <w:r>
+        <w:rPr>
+          <w:sz w:val="24"/>
+        </w:rPr>
+        <w:t xml:space="preserve">  }</w:t>
+      </w:r>
+    </w:p>
+    <w:p>
+      <w:pPr>
+        <w:rPr>
+          <w:sz w:val="24"/>
+        </w:rPr>
+      </w:pPr>
+      <w:r>
+        <w:rPr>
+          <w:sz w:val="24"/>
+        </w:rPr>
+        <w:t>}</w:t>
+      </w:r>
+    </w:p>
+    <w:p>
+      <w:pPr>
+        <w:rPr>
+          <w:b/>
+          <w:sz w:val="28"/>
+        </w:rPr>
+      </w:pPr>
+      <w:r>
+        <w:rPr>
+          <w:b/>
+          <w:sz w:val="28"/>
+        </w:rPr>
+        <w:t>Output:</w:t>
+      </w:r>
+    </w:p>
+    <w:p>
+      <w:pPr>
+        <w:rPr>
+          <w:sz w:val="24"/>
+        </w:rPr>
+      </w:pPr>
+      <w:r>
+        <w:rPr>
+          <w:sz w:val="24"/>
+        </w:rPr>
+        <w:t>User’s number will be printed in decrement order.</w:t>
+      </w:r>
       <w:bookmarkStart w:id="0" w:name="_GoBack"/>
-      <w:r>
-        <w:rPr>
-          <w:b/>
-          <w:sz w:val="32"/>
-        </w:rPr>
-        <w:t>Example:</w:t>
-      </w:r>
       <w:bookmarkEnd w:id="0"/>
-    </w:p>
-    <w:p>
-      <w:pPr>
-        <w:rPr>
-          <w:sz w:val="24"/>
-        </w:rPr>
-      </w:pPr>
-      <w:r>
-        <w:rPr>
-          <w:sz w:val="24"/>
-        </w:rPr>
-        <w:t xml:space="preserve">import </w:t>
-      </w:r>
-      <w:proofErr w:type="spellStart"/>
-      <w:proofErr w:type="gramStart"/>
-      <w:r>
-        <w:rPr>
-          <w:sz w:val="24"/>
-        </w:rPr>
-        <w:t>java.util</w:t>
-      </w:r>
-      <w:proofErr w:type="gramEnd"/>
-      <w:r>
-        <w:rPr>
-          <w:sz w:val="24"/>
-        </w:rPr>
-        <w:t>.Scanner</w:t>
-      </w:r>
-      <w:proofErr w:type="spellEnd"/>
-      <w:r>
-        <w:rPr>
-          <w:sz w:val="24"/>
-        </w:rPr>
-        <w:t>;</w:t>
-      </w:r>
-    </w:p>
-    <w:p>
-      <w:pPr>
-        <w:rPr>
-          <w:sz w:val="24"/>
-        </w:rPr>
-      </w:pPr>
-      <w:r>
-        <w:rPr>
-          <w:sz w:val="24"/>
-        </w:rPr>
-        <w:t>public class Main {</w:t>
-      </w:r>
-    </w:p>
-    <w:p>
-      <w:pPr>
-        <w:rPr>
-          <w:sz w:val="24"/>
-        </w:rPr>
-      </w:pPr>
-      <w:r>
-        <w:rPr>
-          <w:sz w:val="24"/>
-        </w:rPr>
-        <w:t xml:space="preserve">  public static void main(</w:t>
-      </w:r>
-      <w:proofErr w:type="gramStart"/>
-      <w:r>
-        <w:rPr>
-          <w:sz w:val="24"/>
-        </w:rPr>
-        <w:t>String[</w:t>
-      </w:r>
-      <w:proofErr w:type="gramEnd"/>
-      <w:r>
-        <w:rPr>
-          <w:sz w:val="24"/>
-        </w:rPr>
-        <w:t xml:space="preserve">] </w:t>
-      </w:r>
-      <w:proofErr w:type="spellStart"/>
-      <w:r>
-        <w:rPr>
-          <w:sz w:val="24"/>
-        </w:rPr>
-        <w:t>args</w:t>
-      </w:r>
-      <w:proofErr w:type="spellEnd"/>
-      <w:r>
-        <w:rPr>
-          <w:sz w:val="24"/>
-        </w:rPr>
-        <w:t xml:space="preserve">) {    </w:t>
-      </w:r>
-    </w:p>
-    <w:p>
-      <w:pPr>
-        <w:rPr>
-          <w:sz w:val="24"/>
-        </w:rPr>
-      </w:pPr>
-      <w:r>
-        <w:rPr>
-          <w:sz w:val="24"/>
-        </w:rPr>
-        <w:t xml:space="preserve">    Scanner input = new Scanner(System.in);</w:t>
-      </w:r>
-    </w:p>
-    <w:p>
-      <w:pPr>
-        <w:rPr>
-          <w:sz w:val="24"/>
-        </w:rPr>
-      </w:pPr>
-      <w:r>
-        <w:rPr>
-          <w:sz w:val="24"/>
-        </w:rPr>
-        <w:t xml:space="preserve">    </w:t>
-      </w:r>
-      <w:proofErr w:type="spellStart"/>
-      <w:r>
-        <w:rPr>
-          <w:sz w:val="24"/>
-        </w:rPr>
-        <w:t>System.out.println</w:t>
-      </w:r>
-      <w:proofErr w:type="spellEnd"/>
-      <w:r>
-        <w:rPr>
-          <w:sz w:val="24"/>
-        </w:rPr>
-        <w:t xml:space="preserve">("Enter your </w:t>
-      </w:r>
-      <w:proofErr w:type="gramStart"/>
-      <w:r>
-        <w:rPr>
-          <w:sz w:val="24"/>
-        </w:rPr>
-        <w:t>Age:-</w:t>
-      </w:r>
-      <w:proofErr w:type="gramEnd"/>
-      <w:r>
-        <w:rPr>
-          <w:sz w:val="24"/>
-        </w:rPr>
-        <w:t>");</w:t>
-      </w:r>
-    </w:p>
-    <w:p>
-      <w:pPr>
-        <w:rPr>
-          <w:sz w:val="24"/>
-        </w:rPr>
-      </w:pPr>
-      <w:r>
-        <w:rPr>
-          <w:sz w:val="24"/>
-        </w:rPr>
-        <w:t xml:space="preserve">    </w:t>
-      </w:r>
-      <w:proofErr w:type="spellStart"/>
-      <w:r>
-        <w:rPr>
-          <w:sz w:val="24"/>
-        </w:rPr>
-        <w:t>int</w:t>
-      </w:r>
-      <w:proofErr w:type="spellEnd"/>
-      <w:r>
-        <w:rPr>
-          <w:sz w:val="24"/>
-        </w:rPr>
-        <w:t xml:space="preserve"> age = </w:t>
-      </w:r>
-      <w:proofErr w:type="spellStart"/>
-      <w:proofErr w:type="gramStart"/>
-      <w:r>
-        <w:rPr>
-          <w:sz w:val="24"/>
-        </w:rPr>
-        <w:t>input.nextInt</w:t>
-      </w:r>
-      <w:proofErr w:type="spellEnd"/>
-      <w:proofErr w:type="gramEnd"/>
-      <w:r>
-        <w:rPr>
-          <w:sz w:val="24"/>
-        </w:rPr>
-        <w:t>();</w:t>
-      </w:r>
-    </w:p>
-    <w:p>
-      <w:pPr>
-        <w:rPr>
-          <w:sz w:val="24"/>
-        </w:rPr>
-      </w:pPr>
-    </w:p>
-    <w:p>
-      <w:pPr>
-        <w:rPr>
-          <w:sz w:val="24"/>
-        </w:rPr>
-      </w:pPr>
-      <w:r>
-        <w:rPr>
-          <w:sz w:val="24"/>
-        </w:rPr>
-        <w:t xml:space="preserve">    if(age&gt;=18)</w:t>
-      </w:r>
-    </w:p>
-    <w:p>
-      <w:pPr>
-        <w:rPr>
-          <w:sz w:val="24"/>
-        </w:rPr>
-      </w:pPr>
-      <w:r>
-        <w:rPr>
-          <w:sz w:val="24"/>
-        </w:rPr>
-        <w:t xml:space="preserve">      </w:t>
-      </w:r>
-      <w:proofErr w:type="spellStart"/>
-      <w:r>
-        <w:rPr>
-          <w:sz w:val="24"/>
-        </w:rPr>
-        <w:t>System.out.println</w:t>
-      </w:r>
-      <w:proofErr w:type="spellEnd"/>
-      <w:r>
-        <w:rPr>
-          <w:sz w:val="24"/>
-        </w:rPr>
-        <w:t>("You're an adult");</w:t>
-      </w:r>
-    </w:p>
-    <w:p>
-      <w:pPr>
-        <w:rPr>
-          <w:sz w:val="24"/>
-        </w:rPr>
-      </w:pPr>
-      <w:r>
-        <w:rPr>
-          <w:sz w:val="24"/>
-        </w:rPr>
-        <w:t xml:space="preserve">    else if(age&gt;10&amp;&amp;age&lt;15)</w:t>
-      </w:r>
-    </w:p>
-    <w:p>
-      <w:pPr>
-        <w:rPr>
-          <w:sz w:val="24"/>
-        </w:rPr>
-      </w:pPr>
-      <w:r>
-        <w:rPr>
-          <w:sz w:val="24"/>
-        </w:rPr>
-        <w:t xml:space="preserve">      </w:t>
-      </w:r>
-      <w:proofErr w:type="spellStart"/>
-      <w:r>
-        <w:rPr>
-          <w:sz w:val="24"/>
-        </w:rPr>
-        <w:t>System.out.println</w:t>
-      </w:r>
-      <w:proofErr w:type="spellEnd"/>
-      <w:r>
-        <w:rPr>
-          <w:sz w:val="24"/>
-        </w:rPr>
-        <w:t>("You're Teenage");</w:t>
-      </w:r>
-    </w:p>
-    <w:p>
-      <w:pPr>
-        <w:rPr>
-          <w:sz w:val="24"/>
-        </w:rPr>
-      </w:pPr>
-      <w:r>
-        <w:rPr>
-          <w:sz w:val="24"/>
-        </w:rPr>
-        <w:t xml:space="preserve">    else</w:t>
-      </w:r>
-    </w:p>
-    <w:p>
-      <w:pPr>
-        <w:rPr>
-          <w:sz w:val="24"/>
-        </w:rPr>
-      </w:pPr>
-      <w:r>
-        <w:rPr>
-          <w:sz w:val="24"/>
-        </w:rPr>
-        <w:t xml:space="preserve">      </w:t>
-      </w:r>
-      <w:proofErr w:type="spellStart"/>
-      <w:r>
-        <w:rPr>
-          <w:sz w:val="24"/>
-        </w:rPr>
-        <w:t>System.out.println</w:t>
-      </w:r>
-      <w:proofErr w:type="spellEnd"/>
-      <w:r>
-        <w:rPr>
-          <w:sz w:val="24"/>
-        </w:rPr>
-        <w:t>("You're Minor");</w:t>
-      </w:r>
-    </w:p>
-    <w:p>
-      <w:pPr>
-        <w:rPr>
-          <w:sz w:val="24"/>
-        </w:rPr>
-      </w:pPr>
-      <w:r>
-        <w:rPr>
-          <w:sz w:val="24"/>
-        </w:rPr>
-        <w:t xml:space="preserve">      </w:t>
-      </w:r>
-    </w:p>
-    <w:p>
-      <w:pPr>
-        <w:rPr>
-          <w:sz w:val="24"/>
-        </w:rPr>
-      </w:pPr>
-      <w:r>
-        <w:rPr>
-          <w:sz w:val="24"/>
-        </w:rPr>
-        <w:t xml:space="preserve">  }</w:t>
-      </w:r>
-    </w:p>
-    <w:p>
-      <w:pPr>
-        <w:rPr>
-          <w:sz w:val="24"/>
-        </w:rPr>
-      </w:pPr>
-      <w:r>
-        <w:rPr>
-          <w:sz w:val="24"/>
-        </w:rPr>
-        <w:t>}</w:t>
-      </w:r>
-    </w:p>
-    <w:p>
-      <w:pPr>
-        <w:rPr>
-          <w:b/>
-          <w:sz w:val="32"/>
-        </w:rPr>
-      </w:pPr>
-    </w:p>
-    <w:p>
-      <w:pPr>
-        <w:rPr>
-          <w:sz w:val="24"/>
-        </w:rPr>
-      </w:pPr>
     </w:p>
     <w:sectPr>
       <w:pgSz w:w="11906" w:h="16838"/>
@@ -1620,6 +2016,7 @@
   <w:style w:type="paragraph" w:default="1" w:styleId="Normal">
     <w:name w:val="Normal"/>
     <w:qFormat/>
+    <w:rsid w:val="006C144E"/>
   </w:style>
   <w:style w:type="character" w:default="1" w:styleId="DefaultParagraphFont">
     <w:name w:val="Default Paragraph Font"/>

</xml_diff>